<commit_message>
Updated documentation and demo video
</commit_message>
<xml_diff>
--- a/documentation and video/Documentation.docx
+++ b/documentation and video/Documentation.docx
@@ -9,11 +9,19 @@
           <w:rFonts w:asciiTheme="minorHAnsi" w:hAnsiTheme="minorHAnsi"/>
         </w:rPr>
       </w:pPr>
+      <w:proofErr w:type="spellStart"/>
       <w:r>
         <w:rPr>
           <w:rFonts w:asciiTheme="minorHAnsi" w:hAnsiTheme="minorHAnsi"/>
         </w:rPr>
-        <w:t>Adambakkam Stationery</w:t>
+        <w:t>Adambakkam</w:t>
+      </w:r>
+      <w:proofErr w:type="spellEnd"/>
+      <w:r>
+        <w:rPr>
+          <w:rFonts w:asciiTheme="minorHAnsi" w:hAnsiTheme="minorHAnsi"/>
+        </w:rPr>
+        <w:t xml:space="preserve"> Stationery</w:t>
       </w:r>
     </w:p>
     <w:p>
@@ -47,6 +55,7 @@
         </w:rPr>
         <w:t xml:space="preserve">This is an ecommerce website that is to be used for displaying stationery products that are sold at </w:t>
       </w:r>
+      <w:proofErr w:type="spellStart"/>
       <w:r>
         <w:rPr>
           <w:b/>
@@ -54,15 +63,9 @@
           <w:sz w:val="24"/>
           <w:szCs w:val="24"/>
         </w:rPr>
-        <w:t>Adambakkam Stationery</w:t>
-      </w:r>
-      <w:r>
-        <w:rPr>
-          <w:sz w:val="24"/>
-          <w:szCs w:val="24"/>
-        </w:rPr>
-        <w:t xml:space="preserve">. Customers will be able to </w:t>
-      </w:r>
+        <w:t>Adambakkam</w:t>
+      </w:r>
+      <w:proofErr w:type="spellEnd"/>
       <w:r>
         <w:rPr>
           <w:b/>
@@ -70,14 +73,14 @@
           <w:sz w:val="24"/>
           <w:szCs w:val="24"/>
         </w:rPr>
-        <w:t>register using email, their pictures, name etc</w:t>
-      </w:r>
-      <w:r>
-        <w:rPr>
-          <w:sz w:val="24"/>
-          <w:szCs w:val="24"/>
-        </w:rPr>
-        <w:t>. once a customer has been able to register, a customer will then</w:t>
+        <w:t xml:space="preserve"> Stationery</w:t>
+      </w:r>
+      <w:r>
+        <w:rPr>
+          <w:sz w:val="24"/>
+          <w:szCs w:val="24"/>
+        </w:rPr>
+        <w:t xml:space="preserve">. Customers will be able to </w:t>
       </w:r>
       <w:r>
         <w:rPr>
@@ -86,21 +89,14 @@
           <w:sz w:val="24"/>
           <w:szCs w:val="24"/>
         </w:rPr>
-        <w:t xml:space="preserve"> login</w:t>
-      </w:r>
-      <w:r>
-        <w:rPr>
-          <w:sz w:val="24"/>
-          <w:szCs w:val="24"/>
-        </w:rPr>
-        <w:t xml:space="preserve"> with details stored in MySQL Database. A customer will then navigate through the website and view products</w:t>
-      </w:r>
-      <w:r>
-        <w:rPr>
-          <w:sz w:val="24"/>
-          <w:szCs w:val="24"/>
-        </w:rPr>
-        <w:t xml:space="preserve"> together with their prices. A customer will also be able to </w:t>
+        <w:t>register using email, their pictures, name etc</w:t>
+      </w:r>
+      <w:r>
+        <w:rPr>
+          <w:sz w:val="24"/>
+          <w:szCs w:val="24"/>
+        </w:rPr>
+        <w:t>. once a customer has been able to register, a customer will then</w:t>
       </w:r>
       <w:r>
         <w:rPr>
@@ -109,6 +105,29 @@
           <w:sz w:val="24"/>
           <w:szCs w:val="24"/>
         </w:rPr>
+        <w:t xml:space="preserve"> login</w:t>
+      </w:r>
+      <w:r>
+        <w:rPr>
+          <w:sz w:val="24"/>
+          <w:szCs w:val="24"/>
+        </w:rPr>
+        <w:t xml:space="preserve"> with details stored in MySQL Database. A customer will then navigate through the website and view products</w:t>
+      </w:r>
+      <w:r>
+        <w:rPr>
+          <w:sz w:val="24"/>
+          <w:szCs w:val="24"/>
+        </w:rPr>
+        <w:t xml:space="preserve"> together with their prices. A customer will also be able to </w:t>
+      </w:r>
+      <w:r>
+        <w:rPr>
+          <w:b/>
+          <w:bCs/>
+          <w:sz w:val="24"/>
+          <w:szCs w:val="24"/>
+        </w:rPr>
         <w:t>add desired products into their cart</w:t>
       </w:r>
       <w:r>
@@ -144,14 +163,30 @@
           <w:sz w:val="24"/>
           <w:szCs w:val="24"/>
         </w:rPr>
-        <w:t>user friendly an</w:t>
-      </w:r>
-      <w:r>
-        <w:rPr>
-          <w:sz w:val="24"/>
-          <w:szCs w:val="24"/>
-        </w:rPr>
-        <w:t>d also has smooth way of navigation</w:t>
+        <w:t xml:space="preserve">user friendly </w:t>
+      </w:r>
+      <w:proofErr w:type="gramStart"/>
+      <w:r>
+        <w:rPr>
+          <w:sz w:val="24"/>
+          <w:szCs w:val="24"/>
+        </w:rPr>
+        <w:t>an</w:t>
+      </w:r>
+      <w:r>
+        <w:rPr>
+          <w:sz w:val="24"/>
+          <w:szCs w:val="24"/>
+        </w:rPr>
+        <w:t>d also</w:t>
+      </w:r>
+      <w:proofErr w:type="gramEnd"/>
+      <w:r>
+        <w:rPr>
+          <w:sz w:val="24"/>
+          <w:szCs w:val="24"/>
+        </w:rPr>
+        <w:t xml:space="preserve"> has smooth way of navigation</w:t>
       </w:r>
       <w:r>
         <w:rPr>
@@ -357,7 +392,15 @@
           <w:sz w:val="24"/>
           <w:szCs w:val="24"/>
         </w:rPr>
-        <w:t>At times people travel long distances in</w:t>
+        <w:t xml:space="preserve">At times people travel long distances </w:t>
+      </w:r>
+      <w:proofErr w:type="gramStart"/>
+      <w:r>
+        <w:rPr>
+          <w:sz w:val="24"/>
+          <w:szCs w:val="24"/>
+        </w:rPr>
+        <w:t>in</w:t>
       </w:r>
       <w:r>
         <w:rPr>
@@ -378,7 +421,15 @@
           <w:sz w:val="24"/>
           <w:szCs w:val="24"/>
         </w:rPr>
-        <w:t>r to buy stationery, this website will help customers to buy available products online therefore</w:t>
+        <w:t>r to</w:t>
+      </w:r>
+      <w:proofErr w:type="gramEnd"/>
+      <w:r>
+        <w:rPr>
+          <w:sz w:val="24"/>
+          <w:szCs w:val="24"/>
+        </w:rPr>
+        <w:t xml:space="preserve"> buy stationery, this website will help customers to buy available products online therefore</w:t>
       </w:r>
       <w:r>
         <w:rPr>
@@ -577,6 +628,7 @@
                 <w:szCs w:val="24"/>
               </w:rPr>
             </w:pPr>
+            <w:proofErr w:type="spellStart"/>
             <w:r>
               <w:rPr>
                 <w:b w:val="0"/>
@@ -584,8 +636,29 @@
                 <w:sz w:val="24"/>
                 <w:szCs w:val="24"/>
               </w:rPr>
-              <w:t>Tlalane Koloko</w:t>
+              <w:t>Tlalane</w:t>
             </w:r>
+            <w:proofErr w:type="spellEnd"/>
+            <w:r>
+              <w:rPr>
+                <w:b w:val="0"/>
+                <w:bCs w:val="0"/>
+                <w:sz w:val="24"/>
+                <w:szCs w:val="24"/>
+              </w:rPr>
+              <w:t xml:space="preserve"> </w:t>
+            </w:r>
+            <w:proofErr w:type="spellStart"/>
+            <w:r>
+              <w:rPr>
+                <w:b w:val="0"/>
+                <w:bCs w:val="0"/>
+                <w:sz w:val="24"/>
+                <w:szCs w:val="24"/>
+              </w:rPr>
+              <w:t>Koloko</w:t>
+            </w:r>
+            <w:proofErr w:type="spellEnd"/>
           </w:p>
         </w:tc>
         <w:tc>
@@ -769,14 +842,46 @@
           <w:sz w:val="24"/>
           <w:szCs w:val="24"/>
         </w:rPr>
-        <w:t>Add “/admin_area”</w:t>
-      </w:r>
-      <w:r>
-        <w:rPr>
-          <w:sz w:val="24"/>
-          <w:szCs w:val="24"/>
-        </w:rPr>
-        <w:t xml:space="preserve"> to url path</w:t>
+        <w:t>Add “/</w:t>
+      </w:r>
+      <w:proofErr w:type="spellStart"/>
+      <w:r>
+        <w:rPr>
+          <w:sz w:val="24"/>
+          <w:szCs w:val="24"/>
+        </w:rPr>
+        <w:t>admin_area</w:t>
+      </w:r>
+      <w:proofErr w:type="spellEnd"/>
+      <w:r>
+        <w:rPr>
+          <w:sz w:val="24"/>
+          <w:szCs w:val="24"/>
+        </w:rPr>
+        <w:t>”</w:t>
+      </w:r>
+      <w:r>
+        <w:rPr>
+          <w:sz w:val="24"/>
+          <w:szCs w:val="24"/>
+        </w:rPr>
+        <w:t xml:space="preserve"> to </w:t>
+      </w:r>
+      <w:proofErr w:type="spellStart"/>
+      <w:r>
+        <w:rPr>
+          <w:sz w:val="24"/>
+          <w:szCs w:val="24"/>
+        </w:rPr>
+        <w:t>url</w:t>
+      </w:r>
+      <w:proofErr w:type="spellEnd"/>
+      <w:r>
+        <w:rPr>
+          <w:sz w:val="24"/>
+          <w:szCs w:val="24"/>
+        </w:rPr>
+        <w:t xml:space="preserve"> path</w:t>
       </w:r>
     </w:p>
     <w:p>
@@ -850,6 +955,204 @@
           <w:szCs w:val="24"/>
         </w:rPr>
         <w:t>Password: Admin12345</w:t>
+      </w:r>
+    </w:p>
+    <w:p>
+      <w:pPr>
+        <w:pStyle w:val="Heading1"/>
+        <w:rPr>
+          <w:rFonts w:asciiTheme="minorHAnsi" w:hAnsiTheme="minorHAnsi"/>
+        </w:rPr>
+      </w:pPr>
+      <w:r>
+        <w:rPr>
+          <w:rFonts w:asciiTheme="minorHAnsi" w:hAnsiTheme="minorHAnsi"/>
+        </w:rPr>
+        <w:lastRenderedPageBreak/>
+        <w:t>How To Install App</w:t>
+      </w:r>
+      <w:r>
+        <w:rPr>
+          <w:rFonts w:asciiTheme="minorHAnsi" w:hAnsiTheme="minorHAnsi"/>
+        </w:rPr>
+        <w:t xml:space="preserve"> (Locally)</w:t>
+      </w:r>
+    </w:p>
+    <w:p>
+      <w:pPr>
+        <w:pStyle w:val="ListParagraph"/>
+        <w:numPr>
+          <w:ilvl w:val="0"/>
+          <w:numId w:val="3"/>
+        </w:numPr>
+      </w:pPr>
+      <w:r>
+        <w:t>Install XAMPP</w:t>
+      </w:r>
+    </w:p>
+    <w:p>
+      <w:pPr>
+        <w:pStyle w:val="ListParagraph"/>
+        <w:numPr>
+          <w:ilvl w:val="0"/>
+          <w:numId w:val="3"/>
+        </w:numPr>
+      </w:pPr>
+      <w:r>
+        <w:t>Run XAMPP Control Panel</w:t>
+      </w:r>
+    </w:p>
+    <w:p>
+      <w:pPr>
+        <w:pStyle w:val="ListParagraph"/>
+        <w:numPr>
+          <w:ilvl w:val="0"/>
+          <w:numId w:val="3"/>
+        </w:numPr>
+      </w:pPr>
+      <w:r>
+        <w:t>Start Apache &amp; MySQL servers</w:t>
+      </w:r>
+    </w:p>
+    <w:p>
+      <w:pPr>
+        <w:pStyle w:val="ListParagraph"/>
+        <w:numPr>
+          <w:ilvl w:val="0"/>
+          <w:numId w:val="3"/>
+        </w:numPr>
+      </w:pPr>
+      <w:r>
+        <w:t>Go To localhost/phpMyAdmin on Browser</w:t>
+      </w:r>
+    </w:p>
+    <w:p>
+      <w:pPr>
+        <w:pStyle w:val="ListParagraph"/>
+        <w:numPr>
+          <w:ilvl w:val="0"/>
+          <w:numId w:val="3"/>
+        </w:numPr>
+      </w:pPr>
+      <w:r>
+        <w:t xml:space="preserve">Create a new database named </w:t>
+      </w:r>
+      <w:proofErr w:type="spellStart"/>
+      <w:r>
+        <w:t>ecom_store</w:t>
+      </w:r>
+      <w:proofErr w:type="spellEnd"/>
+    </w:p>
+    <w:p>
+      <w:pPr>
+        <w:pStyle w:val="ListParagraph"/>
+        <w:numPr>
+          <w:ilvl w:val="0"/>
+          <w:numId w:val="3"/>
+        </w:numPr>
+      </w:pPr>
+      <w:r>
+        <w:t xml:space="preserve">Import </w:t>
+      </w:r>
+      <w:proofErr w:type="spellStart"/>
+      <w:r>
+        <w:t>sql</w:t>
+      </w:r>
+      <w:proofErr w:type="spellEnd"/>
+      <w:r>
+        <w:t xml:space="preserve"> file from Database file (folder)</w:t>
+      </w:r>
+    </w:p>
+    <w:p>
+      <w:pPr>
+        <w:pStyle w:val="ListParagraph"/>
+        <w:numPr>
+          <w:ilvl w:val="0"/>
+          <w:numId w:val="3"/>
+        </w:numPr>
+      </w:pPr>
+      <w:r>
+        <w:t xml:space="preserve">Go To Local Disk (C:)-&gt; </w:t>
+      </w:r>
+      <w:proofErr w:type="spellStart"/>
+      <w:r>
+        <w:t>xampp</w:t>
+      </w:r>
+      <w:proofErr w:type="spellEnd"/>
+      <w:r>
+        <w:t xml:space="preserve"> -&gt; </w:t>
+      </w:r>
+      <w:proofErr w:type="spellStart"/>
+      <w:r>
+        <w:t>htdocs</w:t>
+      </w:r>
+      <w:proofErr w:type="spellEnd"/>
+    </w:p>
+    <w:p>
+      <w:pPr>
+        <w:pStyle w:val="ListParagraph"/>
+        <w:numPr>
+          <w:ilvl w:val="0"/>
+          <w:numId w:val="3"/>
+        </w:numPr>
+      </w:pPr>
+      <w:r>
+        <w:t>Create a new folder (</w:t>
+      </w:r>
+      <w:proofErr w:type="spellStart"/>
+      <w:r>
+        <w:t>e.g</w:t>
+      </w:r>
+      <w:proofErr w:type="spellEnd"/>
+      <w:r>
+        <w:t xml:space="preserve"> stationery)</w:t>
+      </w:r>
+    </w:p>
+    <w:p>
+      <w:pPr>
+        <w:pStyle w:val="ListParagraph"/>
+        <w:numPr>
+          <w:ilvl w:val="0"/>
+          <w:numId w:val="3"/>
+        </w:numPr>
+      </w:pPr>
+      <w:r>
+        <w:t>Paste file contents in folders</w:t>
+      </w:r>
+    </w:p>
+    <w:p>
+      <w:pPr>
+        <w:pStyle w:val="ListParagraph"/>
+        <w:numPr>
+          <w:ilvl w:val="0"/>
+          <w:numId w:val="3"/>
+        </w:numPr>
+      </w:pPr>
+      <w:r>
+        <w:t xml:space="preserve">To run </w:t>
+      </w:r>
+      <w:proofErr w:type="gramStart"/>
+      <w:r>
+        <w:t>app</w:t>
+      </w:r>
+      <w:proofErr w:type="gramEnd"/>
+      <w:r>
+        <w:t xml:space="preserve"> go to localhost/stationery</w:t>
+      </w:r>
+    </w:p>
+    <w:p>
+      <w:pPr>
+        <w:pStyle w:val="ListParagraph"/>
+        <w:numPr>
+          <w:ilvl w:val="0"/>
+          <w:numId w:val="3"/>
+        </w:numPr>
+      </w:pPr>
+      <w:r>
+        <w:rPr>
+          <w:rFonts w:ascii="Segoe UI Emoji" w:eastAsia="Segoe UI Emoji" w:hAnsi="Segoe UI Emoji" w:cs="Segoe UI Emoji"/>
+        </w:rPr>
+        <w:t>😊</w:t>
       </w:r>
     </w:p>
     <w:sectPr>
@@ -865,6 +1168,119 @@
 <file path=word/numbering.xml><?xml version="1.0" encoding="utf-8"?>
 <w:numbering xmlns:wpc="http://schemas.microsoft.com/office/word/2010/wordprocessingCanvas" xmlns:cx="http://schemas.microsoft.com/office/drawing/2014/chartex" xmlns:cx1="http://schemas.microsoft.com/office/drawing/2015/9/8/chartex" xmlns:cx2="http://schemas.microsoft.com/office/drawing/2015/10/21/chartex" xmlns:cx3="http://schemas.microsoft.com/office/drawing/2016/5/9/chartex" xmlns:cx4="http://schemas.microsoft.com/office/drawing/2016/5/10/chartex" xmlns:cx5="http://schemas.microsoft.com/office/drawing/2016/5/11/chartex" xmlns:cx6="http://schemas.microsoft.com/office/drawing/2016/5/12/chartex" xmlns:cx7="http://schemas.microsoft.com/office/drawing/2016/5/13/chartex" xmlns:cx8="http://schemas.microsoft.com/office/drawing/2016/5/14/chartex" xmlns:mc="http://schemas.openxmlformats.org/markup-compatibility/2006" xmlns:aink="http://schemas.microsoft.com/office/drawing/2016/ink" xmlns:am3d="http://schemas.microsoft.com/office/drawing/2017/model3d" xmlns:o="urn:schemas-microsoft-com:office:office" xmlns:r="http://schemas.openxmlformats.org/officeDocument/2006/relationships" xmlns:m="http://schemas.openxmlformats.org/officeDocument/2006/math" xmlns:v="urn:schemas-microsoft-com:vml" xmlns:wp14="http://schemas.microsoft.com/office/word/2010/wordprocessingDrawing" xmlns:wp="http://schemas.openxmlformats.org/drawingml/2006/wordprocessingDrawing" xmlns:w10="urn:schemas-microsoft-com:office:word" xmlns:w="http://schemas.openxmlformats.org/wordprocessingml/2006/main" xmlns:w14="http://schemas.microsoft.com/office/word/2010/wordml" xmlns:w15="http://schemas.microsoft.com/office/word/2012/wordml" xmlns:w16cex="http://schemas.microsoft.com/office/word/2018/wordml/cex" xmlns:w16cid="http://schemas.microsoft.com/office/word/2016/wordml/cid" xmlns:w16="http://schemas.microsoft.com/office/word/2018/wordml" xmlns:w16sdtdh="http://schemas.microsoft.com/office/word/2020/wordml/sdtdatahash" xmlns:w16se="http://schemas.microsoft.com/office/word/2015/wordml/symex" xmlns:wpg="http://schemas.microsoft.com/office/word/2010/wordprocessingGroup" xmlns:wpi="http://schemas.microsoft.com/office/word/2010/wordprocessingInk" xmlns:wne="http://schemas.microsoft.com/office/word/2006/wordml" xmlns:wps="http://schemas.microsoft.com/office/word/2010/wordprocessingShape" mc:Ignorable="w14 w15 w16se w16cid w16 w16cex w16sdtdh wp14">
   <w:abstractNum w:abstractNumId="0" w15:restartNumberingAfterBreak="0">
+    <w:nsid w:val="110239C3"/>
+    <w:multiLevelType w:val="hybridMultilevel"/>
+    <w:tmpl w:val="3FACF842"/>
+    <w:lvl w:ilvl="0" w:tplc="04090001">
+      <w:start w:val="1"/>
+      <w:numFmt w:val="bullet"/>
+      <w:lvlText w:val=""/>
+      <w:lvlJc w:val="left"/>
+      <w:pPr>
+        <w:ind w:left="720" w:hanging="360"/>
+      </w:pPr>
+      <w:rPr>
+        <w:rFonts w:ascii="Symbol" w:hAnsi="Symbol" w:hint="default"/>
+      </w:rPr>
+    </w:lvl>
+    <w:lvl w:ilvl="1" w:tplc="04090003" w:tentative="1">
+      <w:start w:val="1"/>
+      <w:numFmt w:val="bullet"/>
+      <w:lvlText w:val="o"/>
+      <w:lvlJc w:val="left"/>
+      <w:pPr>
+        <w:ind w:left="1440" w:hanging="360"/>
+      </w:pPr>
+      <w:rPr>
+        <w:rFonts w:ascii="Courier New" w:hAnsi="Courier New" w:cs="Courier New" w:hint="default"/>
+      </w:rPr>
+    </w:lvl>
+    <w:lvl w:ilvl="2" w:tplc="04090005" w:tentative="1">
+      <w:start w:val="1"/>
+      <w:numFmt w:val="bullet"/>
+      <w:lvlText w:val=""/>
+      <w:lvlJc w:val="left"/>
+      <w:pPr>
+        <w:ind w:left="2160" w:hanging="360"/>
+      </w:pPr>
+      <w:rPr>
+        <w:rFonts w:ascii="Wingdings" w:hAnsi="Wingdings" w:hint="default"/>
+      </w:rPr>
+    </w:lvl>
+    <w:lvl w:ilvl="3" w:tplc="04090001" w:tentative="1">
+      <w:start w:val="1"/>
+      <w:numFmt w:val="bullet"/>
+      <w:lvlText w:val=""/>
+      <w:lvlJc w:val="left"/>
+      <w:pPr>
+        <w:ind w:left="2880" w:hanging="360"/>
+      </w:pPr>
+      <w:rPr>
+        <w:rFonts w:ascii="Symbol" w:hAnsi="Symbol" w:hint="default"/>
+      </w:rPr>
+    </w:lvl>
+    <w:lvl w:ilvl="4" w:tplc="04090003" w:tentative="1">
+      <w:start w:val="1"/>
+      <w:numFmt w:val="bullet"/>
+      <w:lvlText w:val="o"/>
+      <w:lvlJc w:val="left"/>
+      <w:pPr>
+        <w:ind w:left="3600" w:hanging="360"/>
+      </w:pPr>
+      <w:rPr>
+        <w:rFonts w:ascii="Courier New" w:hAnsi="Courier New" w:cs="Courier New" w:hint="default"/>
+      </w:rPr>
+    </w:lvl>
+    <w:lvl w:ilvl="5" w:tplc="04090005" w:tentative="1">
+      <w:start w:val="1"/>
+      <w:numFmt w:val="bullet"/>
+      <w:lvlText w:val=""/>
+      <w:lvlJc w:val="left"/>
+      <w:pPr>
+        <w:ind w:left="4320" w:hanging="360"/>
+      </w:pPr>
+      <w:rPr>
+        <w:rFonts w:ascii="Wingdings" w:hAnsi="Wingdings" w:hint="default"/>
+      </w:rPr>
+    </w:lvl>
+    <w:lvl w:ilvl="6" w:tplc="04090001" w:tentative="1">
+      <w:start w:val="1"/>
+      <w:numFmt w:val="bullet"/>
+      <w:lvlText w:val=""/>
+      <w:lvlJc w:val="left"/>
+      <w:pPr>
+        <w:ind w:left="5040" w:hanging="360"/>
+      </w:pPr>
+      <w:rPr>
+        <w:rFonts w:ascii="Symbol" w:hAnsi="Symbol" w:hint="default"/>
+      </w:rPr>
+    </w:lvl>
+    <w:lvl w:ilvl="7" w:tplc="04090003" w:tentative="1">
+      <w:start w:val="1"/>
+      <w:numFmt w:val="bullet"/>
+      <w:lvlText w:val="o"/>
+      <w:lvlJc w:val="left"/>
+      <w:pPr>
+        <w:ind w:left="5760" w:hanging="360"/>
+      </w:pPr>
+      <w:rPr>
+        <w:rFonts w:ascii="Courier New" w:hAnsi="Courier New" w:cs="Courier New" w:hint="default"/>
+      </w:rPr>
+    </w:lvl>
+    <w:lvl w:ilvl="8" w:tplc="04090005" w:tentative="1">
+      <w:start w:val="1"/>
+      <w:numFmt w:val="bullet"/>
+      <w:lvlText w:val=""/>
+      <w:lvlJc w:val="left"/>
+      <w:pPr>
+        <w:ind w:left="6480" w:hanging="360"/>
+      </w:pPr>
+      <w:rPr>
+        <w:rFonts w:ascii="Wingdings" w:hAnsi="Wingdings" w:hint="default"/>
+      </w:rPr>
+    </w:lvl>
+  </w:abstractNum>
+  <w:abstractNum w:abstractNumId="1" w15:restartNumberingAfterBreak="0">
     <w:nsid w:val="268C7609"/>
     <w:multiLevelType w:val="hybridMultilevel"/>
     <w:tmpl w:val="148A6008"/>
@@ -977,7 +1393,126 @@
       </w:rPr>
     </w:lvl>
   </w:abstractNum>
+  <w:abstractNum w:abstractNumId="2" w15:restartNumberingAfterBreak="0">
+    <w:nsid w:val="2FC71F4E"/>
+    <w:multiLevelType w:val="hybridMultilevel"/>
+    <w:tmpl w:val="62A48474"/>
+    <w:lvl w:ilvl="0" w:tplc="04090001">
+      <w:start w:val="1"/>
+      <w:numFmt w:val="bullet"/>
+      <w:lvlText w:val=""/>
+      <w:lvlJc w:val="left"/>
+      <w:pPr>
+        <w:ind w:left="720" w:hanging="360"/>
+      </w:pPr>
+      <w:rPr>
+        <w:rFonts w:ascii="Symbol" w:hAnsi="Symbol" w:hint="default"/>
+      </w:rPr>
+    </w:lvl>
+    <w:lvl w:ilvl="1" w:tplc="04090003" w:tentative="1">
+      <w:start w:val="1"/>
+      <w:numFmt w:val="bullet"/>
+      <w:lvlText w:val="o"/>
+      <w:lvlJc w:val="left"/>
+      <w:pPr>
+        <w:ind w:left="1440" w:hanging="360"/>
+      </w:pPr>
+      <w:rPr>
+        <w:rFonts w:ascii="Courier New" w:hAnsi="Courier New" w:cs="Courier New" w:hint="default"/>
+      </w:rPr>
+    </w:lvl>
+    <w:lvl w:ilvl="2" w:tplc="04090005" w:tentative="1">
+      <w:start w:val="1"/>
+      <w:numFmt w:val="bullet"/>
+      <w:lvlText w:val=""/>
+      <w:lvlJc w:val="left"/>
+      <w:pPr>
+        <w:ind w:left="2160" w:hanging="360"/>
+      </w:pPr>
+      <w:rPr>
+        <w:rFonts w:ascii="Wingdings" w:hAnsi="Wingdings" w:hint="default"/>
+      </w:rPr>
+    </w:lvl>
+    <w:lvl w:ilvl="3" w:tplc="04090001" w:tentative="1">
+      <w:start w:val="1"/>
+      <w:numFmt w:val="bullet"/>
+      <w:lvlText w:val=""/>
+      <w:lvlJc w:val="left"/>
+      <w:pPr>
+        <w:ind w:left="2880" w:hanging="360"/>
+      </w:pPr>
+      <w:rPr>
+        <w:rFonts w:ascii="Symbol" w:hAnsi="Symbol" w:hint="default"/>
+      </w:rPr>
+    </w:lvl>
+    <w:lvl w:ilvl="4" w:tplc="04090003" w:tentative="1">
+      <w:start w:val="1"/>
+      <w:numFmt w:val="bullet"/>
+      <w:lvlText w:val="o"/>
+      <w:lvlJc w:val="left"/>
+      <w:pPr>
+        <w:ind w:left="3600" w:hanging="360"/>
+      </w:pPr>
+      <w:rPr>
+        <w:rFonts w:ascii="Courier New" w:hAnsi="Courier New" w:cs="Courier New" w:hint="default"/>
+      </w:rPr>
+    </w:lvl>
+    <w:lvl w:ilvl="5" w:tplc="04090005" w:tentative="1">
+      <w:start w:val="1"/>
+      <w:numFmt w:val="bullet"/>
+      <w:lvlText w:val=""/>
+      <w:lvlJc w:val="left"/>
+      <w:pPr>
+        <w:ind w:left="4320" w:hanging="360"/>
+      </w:pPr>
+      <w:rPr>
+        <w:rFonts w:ascii="Wingdings" w:hAnsi="Wingdings" w:hint="default"/>
+      </w:rPr>
+    </w:lvl>
+    <w:lvl w:ilvl="6" w:tplc="04090001" w:tentative="1">
+      <w:start w:val="1"/>
+      <w:numFmt w:val="bullet"/>
+      <w:lvlText w:val=""/>
+      <w:lvlJc w:val="left"/>
+      <w:pPr>
+        <w:ind w:left="5040" w:hanging="360"/>
+      </w:pPr>
+      <w:rPr>
+        <w:rFonts w:ascii="Symbol" w:hAnsi="Symbol" w:hint="default"/>
+      </w:rPr>
+    </w:lvl>
+    <w:lvl w:ilvl="7" w:tplc="04090003" w:tentative="1">
+      <w:start w:val="1"/>
+      <w:numFmt w:val="bullet"/>
+      <w:lvlText w:val="o"/>
+      <w:lvlJc w:val="left"/>
+      <w:pPr>
+        <w:ind w:left="5760" w:hanging="360"/>
+      </w:pPr>
+      <w:rPr>
+        <w:rFonts w:ascii="Courier New" w:hAnsi="Courier New" w:cs="Courier New" w:hint="default"/>
+      </w:rPr>
+    </w:lvl>
+    <w:lvl w:ilvl="8" w:tplc="04090005" w:tentative="1">
+      <w:start w:val="1"/>
+      <w:numFmt w:val="bullet"/>
+      <w:lvlText w:val=""/>
+      <w:lvlJc w:val="left"/>
+      <w:pPr>
+        <w:ind w:left="6480" w:hanging="360"/>
+      </w:pPr>
+      <w:rPr>
+        <w:rFonts w:ascii="Wingdings" w:hAnsi="Wingdings" w:hint="default"/>
+      </w:rPr>
+    </w:lvl>
+  </w:abstractNum>
   <w:num w:numId="1">
+    <w:abstractNumId w:val="1"/>
+  </w:num>
+  <w:num w:numId="2">
+    <w:abstractNumId w:val="2"/>
+  </w:num>
+  <w:num w:numId="3">
     <w:abstractNumId w:val="0"/>
   </w:num>
 </w:numbering>

</xml_diff>